<commit_message>
fixed package files and config, updated document
</commit_message>
<xml_diff>
--- a/Website Document.docx
+++ b/Website Document.docx
@@ -3128,7 +3128,7 @@
           <w:sz w:val="24"/>
           <w:szCs w:val="24"/>
         </w:rPr>
-        <w:t>Sections</w:t>
+        <w:t>Navigation</w:t>
       </w:r>
     </w:p>
     <w:p>
@@ -3152,7 +3152,7 @@
           <w:sz w:val="24"/>
           <w:szCs w:val="24"/>
         </w:rPr>
-        <w:t>About.tsx</w:t>
+        <w:t>RadialMenu.tsx</w:t>
       </w:r>
     </w:p>
     <w:p>
@@ -3176,7 +3176,31 @@
           <w:sz w:val="24"/>
           <w:szCs w:val="24"/>
         </w:rPr>
-        <w:t>About.css</w:t>
+        <w:t>RadialMenu.css</w:t>
+      </w:r>
+    </w:p>
+    <w:p>
+      <w:pPr>
+        <w:pStyle w:val="ListParagraph"/>
+        <w:numPr>
+          <w:ilvl w:val="2"/>
+          <w:numId w:val="37"/>
+        </w:numPr>
+        <w:spacing w:before="100" w:beforeAutospacing="1" w:after="100" w:afterAutospacing="1" w:line="240" w:lineRule="auto"/>
+        <w:outlineLvl w:val="1"/>
+        <w:rPr>
+          <w:rFonts w:ascii="Segoe UI Emoji" w:eastAsia="Times New Roman" w:hAnsi="Segoe UI Emoji" w:cs="Segoe UI Emoji"/>
+          <w:sz w:val="24"/>
+          <w:szCs w:val="24"/>
+        </w:rPr>
+      </w:pPr>
+      <w:r>
+        <w:rPr>
+          <w:rFonts w:ascii="Segoe UI Emoji" w:eastAsia="Times New Roman" w:hAnsi="Segoe UI Emoji" w:cs="Segoe UI Emoji"/>
+          <w:sz w:val="24"/>
+          <w:szCs w:val="24"/>
+        </w:rPr>
+        <w:t>Sections</w:t>
       </w:r>
     </w:p>
     <w:p>
@@ -3200,7 +3224,7 @@
           <w:sz w:val="24"/>
           <w:szCs w:val="24"/>
         </w:rPr>
-        <w:t>Hero.tsx</w:t>
+        <w:t>About.tsx</w:t>
       </w:r>
     </w:p>
     <w:p>
@@ -3224,7 +3248,7 @@
           <w:sz w:val="24"/>
           <w:szCs w:val="24"/>
         </w:rPr>
-        <w:t>Hero.css</w:t>
+        <w:t>About.css</w:t>
       </w:r>
     </w:p>
     <w:p>
@@ -3248,7 +3272,7 @@
           <w:sz w:val="24"/>
           <w:szCs w:val="24"/>
         </w:rPr>
-        <w:t>Projects.tsx</w:t>
+        <w:t>Hero.tsx</w:t>
       </w:r>
     </w:p>
     <w:p>
@@ -3272,7 +3296,7 @@
           <w:sz w:val="24"/>
           <w:szCs w:val="24"/>
         </w:rPr>
-        <w:t>Projects.css</w:t>
+        <w:t>Hero.css</w:t>
       </w:r>
     </w:p>
     <w:p>
@@ -3296,7 +3320,7 @@
           <w:sz w:val="24"/>
           <w:szCs w:val="24"/>
         </w:rPr>
-        <w:t>Services.tsx</w:t>
+        <w:t>Projects.tsx</w:t>
       </w:r>
     </w:p>
     <w:p>
@@ -3320,7 +3344,81 @@
           <w:sz w:val="24"/>
           <w:szCs w:val="24"/>
         </w:rPr>
+        <w:t>Projects.css</w:t>
+      </w:r>
+    </w:p>
+    <w:p>
+      <w:pPr>
+        <w:pStyle w:val="ListParagraph"/>
+        <w:numPr>
+          <w:ilvl w:val="3"/>
+          <w:numId w:val="37"/>
+        </w:numPr>
+        <w:spacing w:before="100" w:beforeAutospacing="1" w:after="100" w:afterAutospacing="1" w:line="240" w:lineRule="auto"/>
+        <w:outlineLvl w:val="1"/>
+        <w:rPr>
+          <w:rFonts w:ascii="Segoe UI Emoji" w:eastAsia="Times New Roman" w:hAnsi="Segoe UI Emoji" w:cs="Segoe UI Emoji"/>
+          <w:sz w:val="24"/>
+          <w:szCs w:val="24"/>
+        </w:rPr>
+      </w:pPr>
+      <w:r>
+        <w:rPr>
+          <w:rFonts w:ascii="Segoe UI Emoji" w:eastAsia="Times New Roman" w:hAnsi="Segoe UI Emoji" w:cs="Segoe UI Emoji"/>
+          <w:sz w:val="24"/>
+          <w:szCs w:val="24"/>
+        </w:rPr>
+        <w:t>Services.tsx</w:t>
+      </w:r>
+    </w:p>
+    <w:p>
+      <w:pPr>
+        <w:pStyle w:val="ListParagraph"/>
+        <w:numPr>
+          <w:ilvl w:val="3"/>
+          <w:numId w:val="37"/>
+        </w:numPr>
+        <w:spacing w:before="100" w:beforeAutospacing="1" w:after="100" w:afterAutospacing="1" w:line="240" w:lineRule="auto"/>
+        <w:outlineLvl w:val="1"/>
+        <w:rPr>
+          <w:rFonts w:ascii="Segoe UI Emoji" w:eastAsia="Times New Roman" w:hAnsi="Segoe UI Emoji" w:cs="Segoe UI Emoji"/>
+          <w:sz w:val="24"/>
+          <w:szCs w:val="24"/>
+        </w:rPr>
+      </w:pPr>
+      <w:r>
+        <w:rPr>
+          <w:rFonts w:ascii="Segoe UI Emoji" w:eastAsia="Times New Roman" w:hAnsi="Segoe UI Emoji" w:cs="Segoe UI Emoji"/>
+          <w:sz w:val="24"/>
+          <w:szCs w:val="24"/>
+        </w:rPr>
         <w:t>Services.css</w:t>
+      </w:r>
+    </w:p>
+    <w:p>
+      <w:pPr>
+        <w:pStyle w:val="ListParagraph"/>
+        <w:numPr>
+          <w:ilvl w:val="1"/>
+          <w:numId w:val="37"/>
+        </w:numPr>
+        <w:spacing w:before="100" w:beforeAutospacing="1" w:after="100" w:afterAutospacing="1" w:line="240" w:lineRule="auto"/>
+        <w:outlineLvl w:val="1"/>
+        <w:rPr>
+          <w:rFonts w:ascii="Segoe UI Emoji" w:eastAsia="Times New Roman" w:hAnsi="Segoe UI Emoji" w:cs="Segoe UI Emoji"/>
+          <w:b/>
+          <w:bCs/>
+          <w:sz w:val="24"/>
+          <w:szCs w:val="24"/>
+        </w:rPr>
+      </w:pPr>
+      <w:r>
+        <w:rPr>
+          <w:rFonts w:ascii="Segoe UI Emoji" w:eastAsia="Times New Roman" w:hAnsi="Segoe UI Emoji" w:cs="Segoe UI Emoji"/>
+          <w:sz w:val="24"/>
+          <w:szCs w:val="24"/>
+        </w:rPr>
+        <w:t>config</w:t>
       </w:r>
     </w:p>
     <w:p>
@@ -3334,6 +3432,8 @@
         <w:outlineLvl w:val="1"/>
         <w:rPr>
           <w:rFonts w:ascii="Segoe UI Emoji" w:eastAsia="Times New Roman" w:hAnsi="Segoe UI Emoji" w:cs="Segoe UI Emoji"/>
+          <w:b/>
+          <w:bCs/>
           <w:sz w:val="24"/>
           <w:szCs w:val="24"/>
         </w:rPr>
@@ -3344,7 +3444,7 @@
           <w:sz w:val="24"/>
           <w:szCs w:val="24"/>
         </w:rPr>
-        <w:t>Navigation</w:t>
+        <w:t>environments</w:t>
       </w:r>
     </w:p>
     <w:p>
@@ -3358,6 +3458,8 @@
         <w:outlineLvl w:val="1"/>
         <w:rPr>
           <w:rFonts w:ascii="Segoe UI Emoji" w:eastAsia="Times New Roman" w:hAnsi="Segoe UI Emoji" w:cs="Segoe UI Emoji"/>
+          <w:b/>
+          <w:bCs/>
           <w:sz w:val="24"/>
           <w:szCs w:val="24"/>
         </w:rPr>
@@ -3368,7 +3470,7 @@
           <w:sz w:val="24"/>
           <w:szCs w:val="24"/>
         </w:rPr>
-        <w:t>RadialMenu.tsx</w:t>
+        <w:t>development.ts</w:t>
       </w:r>
     </w:p>
     <w:p>
@@ -3382,6 +3484,8 @@
         <w:outlineLvl w:val="1"/>
         <w:rPr>
           <w:rFonts w:ascii="Segoe UI Emoji" w:eastAsia="Times New Roman" w:hAnsi="Segoe UI Emoji" w:cs="Segoe UI Emoji"/>
+          <w:b/>
+          <w:bCs/>
           <w:sz w:val="24"/>
           <w:szCs w:val="24"/>
         </w:rPr>
@@ -3392,7 +3496,7 @@
           <w:sz w:val="24"/>
           <w:szCs w:val="24"/>
         </w:rPr>
-        <w:t>RadialMenu.css</w:t>
+        <w:t>production.ts</w:t>
       </w:r>
     </w:p>
     <w:p>
@@ -3406,6 +3510,8 @@
         <w:outlineLvl w:val="1"/>
         <w:rPr>
           <w:rFonts w:ascii="Segoe UI Emoji" w:eastAsia="Times New Roman" w:hAnsi="Segoe UI Emoji" w:cs="Segoe UI Emoji"/>
+          <w:b/>
+          <w:bCs/>
           <w:sz w:val="24"/>
           <w:szCs w:val="24"/>
         </w:rPr>
@@ -3416,7 +3522,59 @@
           <w:sz w:val="24"/>
           <w:szCs w:val="24"/>
         </w:rPr>
-        <w:t>index.js</w:t>
+        <w:t>staging.ts</w:t>
+      </w:r>
+    </w:p>
+    <w:p>
+      <w:pPr>
+        <w:pStyle w:val="ListParagraph"/>
+        <w:numPr>
+          <w:ilvl w:val="2"/>
+          <w:numId w:val="37"/>
+        </w:numPr>
+        <w:spacing w:before="100" w:beforeAutospacing="1" w:after="100" w:afterAutospacing="1" w:line="240" w:lineRule="auto"/>
+        <w:outlineLvl w:val="1"/>
+        <w:rPr>
+          <w:rFonts w:ascii="Segoe UI Emoji" w:eastAsia="Times New Roman" w:hAnsi="Segoe UI Emoji" w:cs="Segoe UI Emoji"/>
+          <w:b/>
+          <w:bCs/>
+          <w:sz w:val="24"/>
+          <w:szCs w:val="24"/>
+        </w:rPr>
+      </w:pPr>
+      <w:r>
+        <w:rPr>
+          <w:rFonts w:ascii="Segoe UI Emoji" w:eastAsia="Times New Roman" w:hAnsi="Segoe UI Emoji" w:cs="Segoe UI Emoji"/>
+          <w:sz w:val="24"/>
+          <w:szCs w:val="24"/>
+        </w:rPr>
+        <w:t>constants.ts</w:t>
+      </w:r>
+    </w:p>
+    <w:p>
+      <w:pPr>
+        <w:pStyle w:val="ListParagraph"/>
+        <w:numPr>
+          <w:ilvl w:val="2"/>
+          <w:numId w:val="37"/>
+        </w:numPr>
+        <w:spacing w:before="100" w:beforeAutospacing="1" w:after="100" w:afterAutospacing="1" w:line="240" w:lineRule="auto"/>
+        <w:outlineLvl w:val="1"/>
+        <w:rPr>
+          <w:rFonts w:ascii="Segoe UI Emoji" w:eastAsia="Times New Roman" w:hAnsi="Segoe UI Emoji" w:cs="Segoe UI Emoji"/>
+          <w:b/>
+          <w:bCs/>
+          <w:sz w:val="24"/>
+          <w:szCs w:val="24"/>
+        </w:rPr>
+      </w:pPr>
+      <w:r>
+        <w:rPr>
+          <w:rFonts w:ascii="Segoe UI Emoji" w:eastAsia="Times New Roman" w:hAnsi="Segoe UI Emoji" w:cs="Segoe UI Emoji"/>
+          <w:sz w:val="24"/>
+          <w:szCs w:val="24"/>
+        </w:rPr>
+        <w:t>index.ts</w:t>
       </w:r>
     </w:p>
     <w:p>
@@ -3442,7 +3600,7 @@
           <w:sz w:val="24"/>
           <w:szCs w:val="24"/>
         </w:rPr>
-        <w:t>config</w:t>
+        <w:t>data</w:t>
       </w:r>
     </w:p>
     <w:p>
@@ -3468,59 +3626,7 @@
           <w:sz w:val="24"/>
           <w:szCs w:val="24"/>
         </w:rPr>
-        <w:t>environments</w:t>
-      </w:r>
-    </w:p>
-    <w:p>
-      <w:pPr>
-        <w:pStyle w:val="ListParagraph"/>
-        <w:numPr>
-          <w:ilvl w:val="3"/>
-          <w:numId w:val="37"/>
-        </w:numPr>
-        <w:spacing w:before="100" w:beforeAutospacing="1" w:after="100" w:afterAutospacing="1" w:line="240" w:lineRule="auto"/>
-        <w:outlineLvl w:val="1"/>
-        <w:rPr>
-          <w:rFonts w:ascii="Segoe UI Emoji" w:eastAsia="Times New Roman" w:hAnsi="Segoe UI Emoji" w:cs="Segoe UI Emoji"/>
-          <w:b/>
-          <w:bCs/>
-          <w:sz w:val="24"/>
-          <w:szCs w:val="24"/>
-        </w:rPr>
-      </w:pPr>
-      <w:r>
-        <w:rPr>
-          <w:rFonts w:ascii="Segoe UI Emoji" w:eastAsia="Times New Roman" w:hAnsi="Segoe UI Emoji" w:cs="Segoe UI Emoji"/>
-          <w:sz w:val="24"/>
-          <w:szCs w:val="24"/>
-        </w:rPr>
-        <w:t>development.ts</w:t>
-      </w:r>
-    </w:p>
-    <w:p>
-      <w:pPr>
-        <w:pStyle w:val="ListParagraph"/>
-        <w:numPr>
-          <w:ilvl w:val="3"/>
-          <w:numId w:val="37"/>
-        </w:numPr>
-        <w:spacing w:before="100" w:beforeAutospacing="1" w:after="100" w:afterAutospacing="1" w:line="240" w:lineRule="auto"/>
-        <w:outlineLvl w:val="1"/>
-        <w:rPr>
-          <w:rFonts w:ascii="Segoe UI Emoji" w:eastAsia="Times New Roman" w:hAnsi="Segoe UI Emoji" w:cs="Segoe UI Emoji"/>
-          <w:b/>
-          <w:bCs/>
-          <w:sz w:val="24"/>
-          <w:szCs w:val="24"/>
-        </w:rPr>
-      </w:pPr>
-      <w:r>
-        <w:rPr>
-          <w:rFonts w:ascii="Segoe UI Emoji" w:eastAsia="Times New Roman" w:hAnsi="Segoe UI Emoji" w:cs="Segoe UI Emoji"/>
-          <w:sz w:val="24"/>
-          <w:szCs w:val="24"/>
-        </w:rPr>
-        <w:t>production.ts</w:t>
+        <w:t>company.ts</w:t>
       </w:r>
     </w:p>
     <w:p>
@@ -3546,7 +3652,7 @@
           <w:sz w:val="24"/>
           <w:szCs w:val="24"/>
         </w:rPr>
-        <w:t>constants.ts</w:t>
+        <w:t>projects.ts</w:t>
       </w:r>
     </w:p>
     <w:p>
@@ -3572,7 +3678,7 @@
           <w:sz w:val="24"/>
           <w:szCs w:val="24"/>
         </w:rPr>
-        <w:t>index.ts</w:t>
+        <w:t>services.ts</w:t>
       </w:r>
     </w:p>
     <w:p>
@@ -3598,7 +3704,7 @@
           <w:sz w:val="24"/>
           <w:szCs w:val="24"/>
         </w:rPr>
-        <w:t>data</w:t>
+        <w:t>hooks</w:t>
       </w:r>
     </w:p>
     <w:p>
@@ -3621,10 +3727,12 @@
       <w:r>
         <w:rPr>
           <w:rFonts w:ascii="Segoe UI Emoji" w:eastAsia="Times New Roman" w:hAnsi="Segoe UI Emoji" w:cs="Segoe UI Emoji"/>
-          <w:sz w:val="24"/>
-          <w:szCs w:val="24"/>
-        </w:rPr>
-        <w:t>projects.ts</w:t>
+          <w:b/>
+          <w:bCs/>
+          <w:sz w:val="24"/>
+          <w:szCs w:val="24"/>
+        </w:rPr>
+        <w:t>useContentManager.ts</w:t>
       </w:r>
     </w:p>
     <w:p>
@@ -3650,7 +3758,7 @@
           <w:sz w:val="24"/>
           <w:szCs w:val="24"/>
         </w:rPr>
-        <w:t>services.ts</w:t>
+        <w:t>useIntersectionObserver.ts</w:t>
       </w:r>
     </w:p>
     <w:p>
@@ -3676,7 +3784,59 @@
           <w:sz w:val="24"/>
           <w:szCs w:val="24"/>
         </w:rPr>
-        <w:t>company.ts</w:t>
+        <w:t>useLazyLoad.ts</w:t>
+      </w:r>
+    </w:p>
+    <w:p>
+      <w:pPr>
+        <w:pStyle w:val="ListParagraph"/>
+        <w:numPr>
+          <w:ilvl w:val="2"/>
+          <w:numId w:val="37"/>
+        </w:numPr>
+        <w:spacing w:before="100" w:beforeAutospacing="1" w:after="100" w:afterAutospacing="1" w:line="240" w:lineRule="auto"/>
+        <w:outlineLvl w:val="1"/>
+        <w:rPr>
+          <w:rFonts w:ascii="Segoe UI Emoji" w:eastAsia="Times New Roman" w:hAnsi="Segoe UI Emoji" w:cs="Segoe UI Emoji"/>
+          <w:b/>
+          <w:bCs/>
+          <w:sz w:val="24"/>
+          <w:szCs w:val="24"/>
+        </w:rPr>
+      </w:pPr>
+      <w:r>
+        <w:rPr>
+          <w:rFonts w:ascii="Segoe UI Emoji" w:eastAsia="Times New Roman" w:hAnsi="Segoe UI Emoji" w:cs="Segoe UI Emoji"/>
+          <w:sz w:val="24"/>
+          <w:szCs w:val="24"/>
+        </w:rPr>
+        <w:t>useNavigation.ts</w:t>
+      </w:r>
+    </w:p>
+    <w:p>
+      <w:pPr>
+        <w:pStyle w:val="ListParagraph"/>
+        <w:numPr>
+          <w:ilvl w:val="2"/>
+          <w:numId w:val="37"/>
+        </w:numPr>
+        <w:spacing w:before="100" w:beforeAutospacing="1" w:after="100" w:afterAutospacing="1" w:line="240" w:lineRule="auto"/>
+        <w:outlineLvl w:val="1"/>
+        <w:rPr>
+          <w:rFonts w:ascii="Segoe UI Emoji" w:eastAsia="Times New Roman" w:hAnsi="Segoe UI Emoji" w:cs="Segoe UI Emoji"/>
+          <w:b/>
+          <w:bCs/>
+          <w:sz w:val="24"/>
+          <w:szCs w:val="24"/>
+        </w:rPr>
+      </w:pPr>
+      <w:r>
+        <w:rPr>
+          <w:rFonts w:ascii="Segoe UI Emoji" w:eastAsia="Times New Roman" w:hAnsi="Segoe UI Emoji" w:cs="Segoe UI Emoji"/>
+          <w:sz w:val="24"/>
+          <w:szCs w:val="24"/>
+        </w:rPr>
+        <w:t>userPerformance.ts</w:t>
       </w:r>
     </w:p>
     <w:p>
@@ -3702,7 +3862,7 @@
           <w:sz w:val="24"/>
           <w:szCs w:val="24"/>
         </w:rPr>
-        <w:t>hooks</w:t>
+        <w:t>managers</w:t>
       </w:r>
     </w:p>
     <w:p>
@@ -3730,7 +3890,7 @@
           <w:sz w:val="24"/>
           <w:szCs w:val="24"/>
         </w:rPr>
-        <w:t>useContentManager.ts</w:t>
+        <w:t>ContentManager.js</w:t>
       </w:r>
     </w:p>
     <w:p>
@@ -3756,7 +3916,7 @@
           <w:sz w:val="24"/>
           <w:szCs w:val="24"/>
         </w:rPr>
-        <w:t>useIntersectionObserver.ts</w:t>
+        <w:t>NavigationManager.ts</w:t>
       </w:r>
     </w:p>
     <w:p>
@@ -3782,7 +3942,7 @@
           <w:sz w:val="24"/>
           <w:szCs w:val="24"/>
         </w:rPr>
-        <w:t>useNavigation.ts</w:t>
+        <w:t>PerformanceManager.ts</w:t>
       </w:r>
     </w:p>
     <w:p>
@@ -3808,7 +3968,33 @@
           <w:sz w:val="24"/>
           <w:szCs w:val="24"/>
         </w:rPr>
-        <w:t>userPerformance.ts</w:t>
+        <w:t>ScrollManager.ts</w:t>
+      </w:r>
+    </w:p>
+    <w:p>
+      <w:pPr>
+        <w:pStyle w:val="ListParagraph"/>
+        <w:numPr>
+          <w:ilvl w:val="1"/>
+          <w:numId w:val="37"/>
+        </w:numPr>
+        <w:spacing w:before="100" w:beforeAutospacing="1" w:after="100" w:afterAutospacing="1" w:line="240" w:lineRule="auto"/>
+        <w:outlineLvl w:val="1"/>
+        <w:rPr>
+          <w:rFonts w:ascii="Segoe UI Emoji" w:eastAsia="Times New Roman" w:hAnsi="Segoe UI Emoji" w:cs="Segoe UI Emoji"/>
+          <w:b/>
+          <w:bCs/>
+          <w:sz w:val="24"/>
+          <w:szCs w:val="24"/>
+        </w:rPr>
+      </w:pPr>
+      <w:r>
+        <w:rPr>
+          <w:rFonts w:ascii="Segoe UI Emoji" w:eastAsia="Times New Roman" w:hAnsi="Segoe UI Emoji" w:cs="Segoe UI Emoji"/>
+          <w:sz w:val="24"/>
+          <w:szCs w:val="24"/>
+        </w:rPr>
+        <w:t>types</w:t>
       </w:r>
     </w:p>
     <w:p>
@@ -3831,13 +4017,42 @@
       <w:r>
         <w:rPr>
           <w:rFonts w:ascii="Segoe UI Emoji" w:eastAsia="Times New Roman" w:hAnsi="Segoe UI Emoji" w:cs="Segoe UI Emoji"/>
-          <w:sz w:val="24"/>
-          <w:szCs w:val="24"/>
-        </w:rPr>
-        <w:t>useLazyLoad.ts</w:t>
-      </w:r>
-      <w:bookmarkStart w:id="0" w:name="_GoBack"/>
-      <w:bookmarkEnd w:id="0"/>
+          <w:b/>
+          <w:bCs/>
+          <w:sz w:val="24"/>
+          <w:szCs w:val="24"/>
+        </w:rPr>
+        <w:t>index.ts</w:t>
+      </w:r>
+    </w:p>
+    <w:p>
+      <w:pPr>
+        <w:pStyle w:val="ListParagraph"/>
+        <w:numPr>
+          <w:ilvl w:val="2"/>
+          <w:numId w:val="37"/>
+        </w:numPr>
+        <w:spacing w:before="100" w:beforeAutospacing="1" w:after="100" w:afterAutospacing="1" w:line="240" w:lineRule="auto"/>
+        <w:outlineLvl w:val="1"/>
+        <w:rPr>
+          <w:rFonts w:ascii="Segoe UI Emoji" w:eastAsia="Times New Roman" w:hAnsi="Segoe UI Emoji" w:cs="Segoe UI Emoji"/>
+          <w:b/>
+          <w:bCs/>
+          <w:sz w:val="24"/>
+          <w:szCs w:val="24"/>
+        </w:rPr>
+      </w:pPr>
+      <w:r>
+        <w:rPr>
+          <w:rFonts w:ascii="Segoe UI Emoji" w:eastAsia="Times New Roman" w:hAnsi="Segoe UI Emoji" w:cs="Segoe UI Emoji"/>
+          <w:b/>
+          <w:bCs/>
+          <w:sz w:val="24"/>
+          <w:szCs w:val="24"/>
+        </w:rPr>
+        <w:lastRenderedPageBreak/>
+        <w:t>navigation.ts</w:t>
+      </w:r>
     </w:p>
     <w:p>
       <w:pPr>
@@ -3862,7 +4077,7 @@
           <w:sz w:val="24"/>
           <w:szCs w:val="24"/>
         </w:rPr>
-        <w:t>managers</w:t>
+        <w:t>utils</w:t>
       </w:r>
     </w:p>
     <w:p>
@@ -3885,12 +4100,10 @@
       <w:r>
         <w:rPr>
           <w:rFonts w:ascii="Segoe UI Emoji" w:eastAsia="Times New Roman" w:hAnsi="Segoe UI Emoji" w:cs="Segoe UI Emoji"/>
-          <w:b/>
-          <w:bCs/>
-          <w:sz w:val="24"/>
-          <w:szCs w:val="24"/>
-        </w:rPr>
-        <w:t>ContentManager.js</w:t>
+          <w:sz w:val="24"/>
+          <w:szCs w:val="24"/>
+        </w:rPr>
+        <w:t>analytics.ts</w:t>
       </w:r>
     </w:p>
     <w:p>
@@ -3916,7 +4129,7 @@
           <w:sz w:val="24"/>
           <w:szCs w:val="24"/>
         </w:rPr>
-        <w:t>NavigationManager.ts</w:t>
+        <w:t>helpers.ts</w:t>
       </w:r>
     </w:p>
     <w:p>
@@ -3942,7 +4155,7 @@
           <w:sz w:val="24"/>
           <w:szCs w:val="24"/>
         </w:rPr>
-        <w:t>PerformanceManager.ts</w:t>
+        <w:t>ImageOptimization.ts</w:t>
       </w:r>
     </w:p>
     <w:p>
@@ -3968,7 +4181,7 @@
           <w:sz w:val="24"/>
           <w:szCs w:val="24"/>
         </w:rPr>
-        <w:t>ScrollManager.ts</w:t>
+        <w:t>Seo.ts</w:t>
       </w:r>
     </w:p>
     <w:p>
@@ -3994,64 +4207,7 @@
           <w:sz w:val="24"/>
           <w:szCs w:val="24"/>
         </w:rPr>
-        <w:t>types</w:t>
-      </w:r>
-    </w:p>
-    <w:p>
-      <w:pPr>
-        <w:pStyle w:val="ListParagraph"/>
-        <w:numPr>
-          <w:ilvl w:val="2"/>
-          <w:numId w:val="37"/>
-        </w:numPr>
-        <w:spacing w:before="100" w:beforeAutospacing="1" w:after="100" w:afterAutospacing="1" w:line="240" w:lineRule="auto"/>
-        <w:outlineLvl w:val="1"/>
-        <w:rPr>
-          <w:rFonts w:ascii="Segoe UI Emoji" w:eastAsia="Times New Roman" w:hAnsi="Segoe UI Emoji" w:cs="Segoe UI Emoji"/>
-          <w:b/>
-          <w:bCs/>
-          <w:sz w:val="24"/>
-          <w:szCs w:val="24"/>
-        </w:rPr>
-      </w:pPr>
-      <w:r>
-        <w:rPr>
-          <w:rFonts w:ascii="Segoe UI Emoji" w:eastAsia="Times New Roman" w:hAnsi="Segoe UI Emoji" w:cs="Segoe UI Emoji"/>
-          <w:b/>
-          <w:bCs/>
-          <w:sz w:val="24"/>
-          <w:szCs w:val="24"/>
-        </w:rPr>
-        <w:t>index.ts</w:t>
-      </w:r>
-    </w:p>
-    <w:p>
-      <w:pPr>
-        <w:pStyle w:val="ListParagraph"/>
-        <w:numPr>
-          <w:ilvl w:val="2"/>
-          <w:numId w:val="37"/>
-        </w:numPr>
-        <w:spacing w:before="100" w:beforeAutospacing="1" w:after="100" w:afterAutospacing="1" w:line="240" w:lineRule="auto"/>
-        <w:outlineLvl w:val="1"/>
-        <w:rPr>
-          <w:rFonts w:ascii="Segoe UI Emoji" w:eastAsia="Times New Roman" w:hAnsi="Segoe UI Emoji" w:cs="Segoe UI Emoji"/>
-          <w:b/>
-          <w:bCs/>
-          <w:sz w:val="24"/>
-          <w:szCs w:val="24"/>
-        </w:rPr>
-      </w:pPr>
-      <w:r>
-        <w:rPr>
-          <w:rFonts w:ascii="Segoe UI Emoji" w:eastAsia="Times New Roman" w:hAnsi="Segoe UI Emoji" w:cs="Segoe UI Emoji"/>
-          <w:b/>
-          <w:bCs/>
-          <w:sz w:val="24"/>
-          <w:szCs w:val="24"/>
-        </w:rPr>
-        <w:lastRenderedPageBreak/>
-        <w:t>navigation.ts</w:t>
+        <w:t>App.css</w:t>
       </w:r>
     </w:p>
     <w:p>
@@ -4077,59 +4233,7 @@
           <w:sz w:val="24"/>
           <w:szCs w:val="24"/>
         </w:rPr>
-        <w:t>utils</w:t>
-      </w:r>
-    </w:p>
-    <w:p>
-      <w:pPr>
-        <w:pStyle w:val="ListParagraph"/>
-        <w:numPr>
-          <w:ilvl w:val="2"/>
-          <w:numId w:val="37"/>
-        </w:numPr>
-        <w:spacing w:before="100" w:beforeAutospacing="1" w:after="100" w:afterAutospacing="1" w:line="240" w:lineRule="auto"/>
-        <w:outlineLvl w:val="1"/>
-        <w:rPr>
-          <w:rFonts w:ascii="Segoe UI Emoji" w:eastAsia="Times New Roman" w:hAnsi="Segoe UI Emoji" w:cs="Segoe UI Emoji"/>
-          <w:b/>
-          <w:bCs/>
-          <w:sz w:val="24"/>
-          <w:szCs w:val="24"/>
-        </w:rPr>
-      </w:pPr>
-      <w:r>
-        <w:rPr>
-          <w:rFonts w:ascii="Segoe UI Emoji" w:eastAsia="Times New Roman" w:hAnsi="Segoe UI Emoji" w:cs="Segoe UI Emoji"/>
-          <w:sz w:val="24"/>
-          <w:szCs w:val="24"/>
-        </w:rPr>
-        <w:t>analytics.ts</w:t>
-      </w:r>
-    </w:p>
-    <w:p>
-      <w:pPr>
-        <w:pStyle w:val="ListParagraph"/>
-        <w:numPr>
-          <w:ilvl w:val="2"/>
-          <w:numId w:val="37"/>
-        </w:numPr>
-        <w:spacing w:before="100" w:beforeAutospacing="1" w:after="100" w:afterAutospacing="1" w:line="240" w:lineRule="auto"/>
-        <w:outlineLvl w:val="1"/>
-        <w:rPr>
-          <w:rFonts w:ascii="Segoe UI Emoji" w:eastAsia="Times New Roman" w:hAnsi="Segoe UI Emoji" w:cs="Segoe UI Emoji"/>
-          <w:b/>
-          <w:bCs/>
-          <w:sz w:val="24"/>
-          <w:szCs w:val="24"/>
-        </w:rPr>
-      </w:pPr>
-      <w:r>
-        <w:rPr>
-          <w:rFonts w:ascii="Segoe UI Emoji" w:eastAsia="Times New Roman" w:hAnsi="Segoe UI Emoji" w:cs="Segoe UI Emoji"/>
-          <w:sz w:val="24"/>
-          <w:szCs w:val="24"/>
-        </w:rPr>
-        <w:t>helpers.ts</w:t>
+        <w:t>App.tsx</w:t>
       </w:r>
     </w:p>
     <w:p>
@@ -4155,7 +4259,7 @@
           <w:sz w:val="24"/>
           <w:szCs w:val="24"/>
         </w:rPr>
-        <w:t>App.css</w:t>
+        <w:t>Index.css</w:t>
       </w:r>
     </w:p>
     <w:p>
@@ -4181,7 +4285,7 @@
           <w:sz w:val="24"/>
           <w:szCs w:val="24"/>
         </w:rPr>
-        <w:t>App.tsx</w:t>
+        <w:t>Main.tsx</w:t>
       </w:r>
     </w:p>
     <w:p>
@@ -4207,58 +4311,6 @@
           <w:sz w:val="24"/>
           <w:szCs w:val="24"/>
         </w:rPr>
-        <w:t>Index.css</w:t>
-      </w:r>
-    </w:p>
-    <w:p>
-      <w:pPr>
-        <w:pStyle w:val="ListParagraph"/>
-        <w:numPr>
-          <w:ilvl w:val="1"/>
-          <w:numId w:val="37"/>
-        </w:numPr>
-        <w:spacing w:before="100" w:beforeAutospacing="1" w:after="100" w:afterAutospacing="1" w:line="240" w:lineRule="auto"/>
-        <w:outlineLvl w:val="1"/>
-        <w:rPr>
-          <w:rFonts w:ascii="Segoe UI Emoji" w:eastAsia="Times New Roman" w:hAnsi="Segoe UI Emoji" w:cs="Segoe UI Emoji"/>
-          <w:b/>
-          <w:bCs/>
-          <w:sz w:val="24"/>
-          <w:szCs w:val="24"/>
-        </w:rPr>
-      </w:pPr>
-      <w:r>
-        <w:rPr>
-          <w:rFonts w:ascii="Segoe UI Emoji" w:eastAsia="Times New Roman" w:hAnsi="Segoe UI Emoji" w:cs="Segoe UI Emoji"/>
-          <w:sz w:val="24"/>
-          <w:szCs w:val="24"/>
-        </w:rPr>
-        <w:t>Main.tsx</w:t>
-      </w:r>
-    </w:p>
-    <w:p>
-      <w:pPr>
-        <w:pStyle w:val="ListParagraph"/>
-        <w:numPr>
-          <w:ilvl w:val="1"/>
-          <w:numId w:val="37"/>
-        </w:numPr>
-        <w:spacing w:before="100" w:beforeAutospacing="1" w:after="100" w:afterAutospacing="1" w:line="240" w:lineRule="auto"/>
-        <w:outlineLvl w:val="1"/>
-        <w:rPr>
-          <w:rFonts w:ascii="Segoe UI Emoji" w:eastAsia="Times New Roman" w:hAnsi="Segoe UI Emoji" w:cs="Segoe UI Emoji"/>
-          <w:b/>
-          <w:bCs/>
-          <w:sz w:val="24"/>
-          <w:szCs w:val="24"/>
-        </w:rPr>
-      </w:pPr>
-      <w:r>
-        <w:rPr>
-          <w:rFonts w:ascii="Segoe UI Emoji" w:eastAsia="Times New Roman" w:hAnsi="Segoe UI Emoji" w:cs="Segoe UI Emoji"/>
-          <w:sz w:val="24"/>
-          <w:szCs w:val="24"/>
-        </w:rPr>
         <w:t>Vite-env.d.ts</w:t>
       </w:r>
     </w:p>
@@ -4337,8 +4389,10 @@
           <w:sz w:val="24"/>
           <w:szCs w:val="24"/>
         </w:rPr>
-        <w:t>package.json</w:t>
-      </w:r>
+        <w:t>package-lock.json</w:t>
+      </w:r>
+      <w:bookmarkStart w:id="0" w:name="_GoBack"/>
+      <w:bookmarkEnd w:id="0"/>
     </w:p>
     <w:p>
       <w:pPr>
@@ -4351,6 +4405,8 @@
         <w:outlineLvl w:val="1"/>
         <w:rPr>
           <w:rFonts w:ascii="Segoe UI Emoji" w:eastAsia="Times New Roman" w:hAnsi="Segoe UI Emoji" w:cs="Segoe UI Emoji"/>
+          <w:b/>
+          <w:bCs/>
           <w:sz w:val="24"/>
           <w:szCs w:val="24"/>
         </w:rPr>
@@ -4361,7 +4417,7 @@
           <w:sz w:val="24"/>
           <w:szCs w:val="24"/>
         </w:rPr>
-        <w:t>tsconfig.app.json</w:t>
+        <w:t>package.json</w:t>
       </w:r>
     </w:p>
     <w:p>
@@ -4385,7 +4441,7 @@
           <w:sz w:val="24"/>
           <w:szCs w:val="24"/>
         </w:rPr>
-        <w:t>tsconfig.json</w:t>
+        <w:t>tsconfig.app.json</w:t>
       </w:r>
     </w:p>
     <w:p>
@@ -4399,8 +4455,6 @@
         <w:outlineLvl w:val="1"/>
         <w:rPr>
           <w:rFonts w:ascii="Segoe UI Emoji" w:eastAsia="Times New Roman" w:hAnsi="Segoe UI Emoji" w:cs="Segoe UI Emoji"/>
-          <w:b/>
-          <w:bCs/>
           <w:sz w:val="24"/>
           <w:szCs w:val="24"/>
         </w:rPr>
@@ -4411,7 +4465,7 @@
           <w:sz w:val="24"/>
           <w:szCs w:val="24"/>
         </w:rPr>
-        <w:t>tsconfig.node.json</w:t>
+        <w:t>tsconfig.json</w:t>
       </w:r>
     </w:p>
     <w:p>
@@ -4437,6 +4491,32 @@
           <w:sz w:val="24"/>
           <w:szCs w:val="24"/>
         </w:rPr>
+        <w:t>tsconfig.node.json</w:t>
+      </w:r>
+    </w:p>
+    <w:p>
+      <w:pPr>
+        <w:pStyle w:val="ListParagraph"/>
+        <w:numPr>
+          <w:ilvl w:val="0"/>
+          <w:numId w:val="37"/>
+        </w:numPr>
+        <w:spacing w:before="100" w:beforeAutospacing="1" w:after="100" w:afterAutospacing="1" w:line="240" w:lineRule="auto"/>
+        <w:outlineLvl w:val="1"/>
+        <w:rPr>
+          <w:rFonts w:ascii="Segoe UI Emoji" w:eastAsia="Times New Roman" w:hAnsi="Segoe UI Emoji" w:cs="Segoe UI Emoji"/>
+          <w:b/>
+          <w:bCs/>
+          <w:sz w:val="24"/>
+          <w:szCs w:val="24"/>
+        </w:rPr>
+      </w:pPr>
+      <w:r>
+        <w:rPr>
+          <w:rFonts w:ascii="Segoe UI Emoji" w:eastAsia="Times New Roman" w:hAnsi="Segoe UI Emoji" w:cs="Segoe UI Emoji"/>
+          <w:sz w:val="24"/>
+          <w:szCs w:val="24"/>
+        </w:rPr>
         <w:t>vite.config.ts</w:t>
       </w:r>
       <w:r>
@@ -4844,6 +4924,7 @@
           <w:sz w:val="24"/>
           <w:szCs w:val="24"/>
         </w:rPr>
+        <w:lastRenderedPageBreak/>
         <w:t>Consent Management</w:t>
       </w:r>
       <w:r>
@@ -4940,7 +5021,6 @@
           <w:sz w:val="24"/>
           <w:szCs w:val="24"/>
         </w:rPr>
-        <w:lastRenderedPageBreak/>
         <w:t>Transparency</w:t>
       </w:r>
       <w:r>
@@ -5754,6 +5834,7 @@
           <w:sz w:val="24"/>
           <w:szCs w:val="24"/>
         </w:rPr>
+        <w:lastRenderedPageBreak/>
         <w:t>Article engagement metrics</w:t>
       </w:r>
     </w:p>
@@ -5816,7 +5897,6 @@
           <w:sz w:val="24"/>
           <w:szCs w:val="24"/>
         </w:rPr>
-        <w:lastRenderedPageBreak/>
         <w:pict w14:anchorId="2CB9F7B7">
           <v:rect id="_x0000_i1031" style="width:0;height:1.5pt" o:hralign="center" o:hrstd="t" o:hr="t" fillcolor="#a0a0a0" stroked="f"/>
         </w:pict>
@@ -6440,6 +6520,7 @@
           <w:sz w:val="36"/>
           <w:szCs w:val="36"/>
         </w:rPr>
+        <w:lastRenderedPageBreak/>
         <w:t>📝</w:t>
       </w:r>
       <w:r>
@@ -6473,7 +6554,6 @@
           <w:sz w:val="27"/>
           <w:szCs w:val="27"/>
         </w:rPr>
-        <w:lastRenderedPageBreak/>
         <w:t>Code Efficiency</w:t>
       </w:r>
     </w:p>
@@ -7917,6 +7997,7 @@
           <w:sz w:val="20"/>
           <w:szCs w:val="20"/>
         </w:rPr>
+        <w:lastRenderedPageBreak/>
         <w:t>│   │   └── Modal/</w:t>
       </w:r>
     </w:p>
@@ -8025,7 +8106,6 @@
           <w:sz w:val="20"/>
           <w:szCs w:val="20"/>
         </w:rPr>
-        <w:lastRenderedPageBreak/>
         <w:t>│   │       └── index.js</w:t>
       </w:r>
     </w:p>
@@ -9580,7 +9660,6 @@
           <w:sz w:val="20"/>
           <w:szCs w:val="20"/>
         </w:rPr>
-        <w:lastRenderedPageBreak/>
         <w:t>.btn--md { /* Medium size */ }</w:t>
       </w:r>
     </w:p>
@@ -11170,6 +11249,7 @@
           <w:sz w:val="20"/>
           <w:szCs w:val="20"/>
         </w:rPr>
+        <w:lastRenderedPageBreak/>
         <w:t>└── index.js</w:t>
       </w:r>
     </w:p>
@@ -11193,7 +11273,6 @@
           <w:sz w:val="27"/>
           <w:szCs w:val="27"/>
         </w:rPr>
-        <w:lastRenderedPageBreak/>
         <w:t>Environment Files</w:t>
       </w:r>
     </w:p>
@@ -12811,6 +12890,7 @@
           <w:sz w:val="20"/>
           <w:szCs w:val="20"/>
         </w:rPr>
+        <w:lastRenderedPageBreak/>
         <w:t>import { developmentConfig } from './environments/development.js';</w:t>
       </w:r>
     </w:p>
@@ -14393,6 +14473,7 @@
           <w:sz w:val="20"/>
           <w:szCs w:val="20"/>
         </w:rPr>
+        <w:lastRenderedPageBreak/>
         <w:t xml:space="preserve">  if (hasError) {</w:t>
       </w:r>
     </w:p>
@@ -14465,7 +14546,6 @@
           <w:sz w:val="20"/>
           <w:szCs w:val="20"/>
         </w:rPr>
-        <w:lastRenderedPageBreak/>
         <w:t xml:space="preserve">  }</w:t>
       </w:r>
     </w:p>

</xml_diff>